<commit_message>
docs: Voeg sprint 2 toe aan logboek
</commit_message>
<xml_diff>
--- a/Documenten/Logboek_project.docx
+++ b/Documenten/Logboek_project.docx
@@ -1966,6 +1966,12 @@
                 <w:b/>
               </w:rPr>
             </w:pPr>
+            <w:r>
+              <w:rPr>
+                <w:b/>
+              </w:rPr>
+              <w:t>11 – 1 – 2026</w:t>
+            </w:r>
           </w:p>
         </w:tc>
         <w:tc>
@@ -2000,6 +2006,12 @@
                 <w:b/>
               </w:rPr>
             </w:pPr>
+            <w:r>
+              <w:rPr>
+                <w:b/>
+              </w:rPr>
+              <w:t>2</w:t>
+            </w:r>
           </w:p>
         </w:tc>
       </w:tr>
@@ -2125,10 +2137,39 @@
           </w:p>
           <w:p>
             <w:pPr>
-              <w:rPr>
-                <w:b/>
-              </w:rPr>
-            </w:pPr>
+              <w:pStyle w:val="ListParagraph"/>
+              <w:numPr>
+                <w:ilvl w:val="0"/>
+                <w:numId w:val="3"/>
+              </w:numPr>
+              <w:rPr>
+                <w:b/>
+              </w:rPr>
+            </w:pPr>
+            <w:r>
+              <w:rPr>
+                <w:b/>
+              </w:rPr>
+              <w:t>Overzicht goede doelen afgemaakt</w:t>
+            </w:r>
+          </w:p>
+          <w:p>
+            <w:pPr>
+              <w:pStyle w:val="ListParagraph"/>
+              <w:numPr>
+                <w:ilvl w:val="0"/>
+                <w:numId w:val="3"/>
+              </w:numPr>
+              <w:rPr>
+                <w:b/>
+              </w:rPr>
+            </w:pPr>
+            <w:r>
+              <w:rPr>
+                <w:b/>
+              </w:rPr>
+              <w:t>Bevolkingstabel pagina afgemaakt</w:t>
+            </w:r>
           </w:p>
           <w:p>
             <w:pPr>
@@ -2188,10 +2229,39 @@
           </w:p>
           <w:p>
             <w:pPr>
-              <w:rPr>
-                <w:b/>
-              </w:rPr>
-            </w:pPr>
+              <w:pStyle w:val="ListParagraph"/>
+              <w:numPr>
+                <w:ilvl w:val="0"/>
+                <w:numId w:val="3"/>
+              </w:numPr>
+              <w:rPr>
+                <w:b/>
+              </w:rPr>
+            </w:pPr>
+            <w:r>
+              <w:rPr>
+                <w:b/>
+              </w:rPr>
+              <w:t>Maatschappelijke problemen pagina (Gedeeltelijk uitgewerkt)</w:t>
+            </w:r>
+          </w:p>
+          <w:p>
+            <w:pPr>
+              <w:pStyle w:val="ListParagraph"/>
+              <w:numPr>
+                <w:ilvl w:val="0"/>
+                <w:numId w:val="3"/>
+              </w:numPr>
+              <w:rPr>
+                <w:b/>
+              </w:rPr>
+            </w:pPr>
+            <w:r>
+              <w:rPr>
+                <w:b/>
+              </w:rPr>
+              <w:t>Oppervlakte tabel pagina</w:t>
+            </w:r>
           </w:p>
           <w:p>
             <w:pPr>
@@ -2256,23 +2326,22 @@
           <w:p>
             <w:pPr>
               <w:rPr>
-                <w:i/>
-              </w:rPr>
-            </w:pPr>
-          </w:p>
-          <w:p>
-            <w:pPr>
-              <w:rPr>
-                <w:b/>
-              </w:rPr>
-            </w:pPr>
-          </w:p>
-          <w:p>
-            <w:pPr>
-              <w:rPr>
-                <w:b/>
-              </w:rPr>
-            </w:pPr>
+                <w:b/>
+              </w:rPr>
+            </w:pPr>
+          </w:p>
+          <w:p>
+            <w:pPr>
+              <w:rPr>
+                <w:b/>
+              </w:rPr>
+            </w:pPr>
+            <w:r>
+              <w:rPr>
+                <w:b/>
+              </w:rPr>
+              <w:t>Door beide pagina’s volledig af te maken.</w:t>
+            </w:r>
           </w:p>
           <w:p>
             <w:pPr>
@@ -2440,6 +2509,12 @@
                 <w:b/>
               </w:rPr>
             </w:pPr>
+            <w:r>
+              <w:rPr>
+                <w:b/>
+              </w:rPr>
+              <w:t>11 – 1 - 2026</w:t>
+            </w:r>
           </w:p>
         </w:tc>
         <w:tc>
@@ -2474,6 +2549,12 @@
                 <w:b/>
               </w:rPr>
             </w:pPr>
+            <w:r>
+              <w:rPr>
+                <w:b/>
+              </w:rPr>
+              <w:t>2</w:t>
+            </w:r>
           </w:p>
         </w:tc>
       </w:tr>
@@ -2521,20 +2602,12 @@
                 <w:b/>
               </w:rPr>
             </w:pPr>
-          </w:p>
-          <w:p>
-            <w:pPr>
-              <w:rPr>
-                <w:b/>
-              </w:rPr>
-            </w:pPr>
-          </w:p>
-          <w:p>
-            <w:pPr>
-              <w:rPr>
-                <w:b/>
-              </w:rPr>
-            </w:pPr>
+            <w:r>
+              <w:rPr>
+                <w:b/>
+              </w:rPr>
+              <w:t>We hebben besproken hoe we alles gaan indelen en hoe we te werk gaan deze sprint.</w:t>
+            </w:r>
           </w:p>
           <w:p>
             <w:pPr>
@@ -2584,6 +2657,12 @@
                 <w:b/>
               </w:rPr>
             </w:pPr>
+            <w:r>
+              <w:rPr>
+                <w:b/>
+              </w:rPr>
+              <w:t xml:space="preserve">Hoewel communicatie wat beter is gegaan deze sprint vinden we allebei dat het nog wat beter kan. </w:t>
+            </w:r>
           </w:p>
           <w:p>
             <w:pPr>
@@ -2640,6 +2719,33 @@
                 <w:b/>
               </w:rPr>
             </w:pPr>
+          </w:p>
+          <w:p>
+            <w:pPr>
+              <w:rPr>
+                <w:b/>
+              </w:rPr>
+            </w:pPr>
+            <w:r>
+              <w:rPr>
+                <w:b/>
+              </w:rPr>
+              <w:t xml:space="preserve">Beter communiceren, al is iemand van ons niet aanwezig op school kunnen we steeds communiceren op bijvoorbeeld </w:t>
+            </w:r>
+            <w:proofErr w:type="spellStart"/>
+            <w:r>
+              <w:rPr>
+                <w:b/>
+              </w:rPr>
+              <w:t>Discord</w:t>
+            </w:r>
+            <w:proofErr w:type="spellEnd"/>
+            <w:r>
+              <w:rPr>
+                <w:b/>
+              </w:rPr>
+              <w:t xml:space="preserve"> of Teams</w:t>
+            </w:r>
           </w:p>
           <w:p>
             <w:pPr>

</xml_diff>

<commit_message>
docs: add sprint 3 details to logbook
</commit_message>
<xml_diff>
--- a/Documenten/Logboek_project.docx
+++ b/Documenten/Logboek_project.docx
@@ -2989,6 +2989,12 @@
                 <w:b/>
               </w:rPr>
             </w:pPr>
+            <w:r>
+              <w:rPr>
+                <w:b/>
+              </w:rPr>
+              <w:t>30-01-2026</w:t>
+            </w:r>
           </w:p>
         </w:tc>
         <w:tc>
@@ -3023,6 +3029,12 @@
                 <w:b/>
               </w:rPr>
             </w:pPr>
+            <w:r>
+              <w:rPr>
+                <w:b/>
+              </w:rPr>
+              <w:t>3</w:t>
+            </w:r>
           </w:p>
         </w:tc>
       </w:tr>
@@ -3148,10 +3160,39 @@
           </w:p>
           <w:p>
             <w:pPr>
-              <w:rPr>
-                <w:b/>
-              </w:rPr>
-            </w:pPr>
+              <w:pStyle w:val="ListParagraph"/>
+              <w:numPr>
+                <w:ilvl w:val="0"/>
+                <w:numId w:val="3"/>
+              </w:numPr>
+              <w:rPr>
+                <w:b/>
+              </w:rPr>
+            </w:pPr>
+            <w:r>
+              <w:rPr>
+                <w:b/>
+              </w:rPr>
+              <w:t>Donatieformulier gemaakt</w:t>
+            </w:r>
+          </w:p>
+          <w:p>
+            <w:pPr>
+              <w:pStyle w:val="ListParagraph"/>
+              <w:numPr>
+                <w:ilvl w:val="0"/>
+                <w:numId w:val="3"/>
+              </w:numPr>
+              <w:rPr>
+                <w:b/>
+              </w:rPr>
+            </w:pPr>
+            <w:r>
+              <w:rPr>
+                <w:b/>
+              </w:rPr>
+              <w:t>Bronvermelding pagina gemaakt</w:t>
+            </w:r>
           </w:p>
           <w:p>
             <w:pPr>
@@ -3218,10 +3259,45 @@
           </w:p>
           <w:p>
             <w:pPr>
-              <w:rPr>
-                <w:b/>
-              </w:rPr>
-            </w:pPr>
+              <w:pStyle w:val="ListParagraph"/>
+              <w:numPr>
+                <w:ilvl w:val="0"/>
+                <w:numId w:val="3"/>
+              </w:numPr>
+              <w:rPr>
+                <w:b/>
+              </w:rPr>
+            </w:pPr>
+            <w:r>
+              <w:rPr>
+                <w:b/>
+              </w:rPr>
+              <w:t xml:space="preserve">Pagina </w:t>
+            </w:r>
+            <w:r>
+              <w:rPr>
+                <w:b/>
+              </w:rPr>
+              <w:t>vrijwilligersformulier</w:t>
+            </w:r>
+          </w:p>
+          <w:p>
+            <w:pPr>
+              <w:pStyle w:val="ListParagraph"/>
+              <w:numPr>
+                <w:ilvl w:val="0"/>
+                <w:numId w:val="3"/>
+              </w:numPr>
+              <w:rPr>
+                <w:b/>
+              </w:rPr>
+            </w:pPr>
+            <w:r>
+              <w:rPr>
+                <w:b/>
+              </w:rPr>
+              <w:t>Begrotingspagina</w:t>
+            </w:r>
           </w:p>
           <w:p>
             <w:pPr>
@@ -3289,6 +3365,12 @@
                 <w:b/>
               </w:rPr>
             </w:pPr>
+            <w:r>
+              <w:rPr>
+                <w:b/>
+              </w:rPr>
+              <w:t>Eerste Javascript effect toevoegen</w:t>
+            </w:r>
           </w:p>
           <w:p>
             <w:pPr>
@@ -3463,6 +3545,12 @@
                 <w:b/>
               </w:rPr>
             </w:pPr>
+            <w:r>
+              <w:rPr>
+                <w:b/>
+              </w:rPr>
+              <w:t>30-1-2026</w:t>
+            </w:r>
           </w:p>
         </w:tc>
         <w:tc>
@@ -3490,6 +3578,12 @@
                 <w:b/>
               </w:rPr>
             </w:pPr>
+            <w:r>
+              <w:rPr>
+                <w:b/>
+              </w:rPr>
+              <w:t>3</w:t>
+            </w:r>
           </w:p>
           <w:p>
             <w:pPr>
@@ -3544,20 +3638,26 @@
                 <w:b/>
               </w:rPr>
             </w:pPr>
-          </w:p>
-          <w:p>
-            <w:pPr>
-              <w:rPr>
-                <w:b/>
-              </w:rPr>
-            </w:pPr>
-          </w:p>
-          <w:p>
-            <w:pPr>
-              <w:rPr>
-                <w:b/>
-              </w:rPr>
-            </w:pPr>
+            <w:r>
+              <w:rPr>
+                <w:b/>
+              </w:rPr>
+              <w:t xml:space="preserve">Alles was best duidelijk, maar als er toch iets was wat bespreking vereiste, ging het heel makkelijk via </w:t>
+            </w:r>
+            <w:proofErr w:type="spellStart"/>
+            <w:r>
+              <w:rPr>
+                <w:b/>
+              </w:rPr>
+              <w:t>Discord</w:t>
+            </w:r>
+            <w:proofErr w:type="spellEnd"/>
+            <w:r>
+              <w:rPr>
+                <w:b/>
+              </w:rPr>
+              <w:t>.</w:t>
+            </w:r>
           </w:p>
           <w:p>
             <w:pPr>
@@ -3614,20 +3714,34 @@
                 <w:b/>
               </w:rPr>
             </w:pPr>
-          </w:p>
-          <w:p>
-            <w:pPr>
-              <w:rPr>
-                <w:b/>
-              </w:rPr>
-            </w:pPr>
-          </w:p>
-          <w:p>
-            <w:pPr>
-              <w:rPr>
-                <w:b/>
-              </w:rPr>
-            </w:pPr>
+            <w:proofErr w:type="spellStart"/>
+            <w:r>
+              <w:rPr>
+                <w:b/>
+              </w:rPr>
+              <w:t>Opzich</w:t>
+            </w:r>
+            <w:proofErr w:type="spellEnd"/>
+            <w:r>
+              <w:rPr>
+                <w:b/>
+              </w:rPr>
+              <w:t xml:space="preserve"> ging communicatie ten opzichte van afgelopen weken best goed, alleen gaat het </w:t>
+            </w:r>
+            <w:proofErr w:type="spellStart"/>
+            <w:r>
+              <w:rPr>
+                <w:b/>
+              </w:rPr>
+              <w:t>nogsteed</w:t>
+            </w:r>
+            <w:proofErr w:type="spellEnd"/>
+            <w:r>
+              <w:rPr>
+                <w:b/>
+              </w:rPr>
+              <w:t xml:space="preserve"> wel grotendeels online en niet fysiek.</w:t>
+            </w:r>
           </w:p>
           <w:p>
             <w:pPr>

</xml_diff>

<commit_message>
docs: add sprint 4 details to logbook
</commit_message>
<xml_diff>
--- a/Documenten/Logboek_project.docx
+++ b/Documenten/Logboek_project.docx
@@ -3974,6 +3974,12 @@
                 <w:b/>
               </w:rPr>
             </w:pPr>
+            <w:r>
+              <w:rPr>
+                <w:b/>
+              </w:rPr>
+              <w:t>01-02-2026</w:t>
+            </w:r>
           </w:p>
         </w:tc>
         <w:tc>
@@ -4001,6 +4007,12 @@
                 <w:b/>
               </w:rPr>
             </w:pPr>
+            <w:r>
+              <w:rPr>
+                <w:b/>
+              </w:rPr>
+              <w:t>4</w:t>
+            </w:r>
           </w:p>
           <w:p>
             <w:pPr>
@@ -4137,6 +4149,25 @@
                 <w:b/>
               </w:rPr>
             </w:pPr>
+            <w:r>
+              <w:rPr>
+                <w:b/>
+              </w:rPr>
+              <w:t>Verslag &amp; reflectie pagina</w:t>
+            </w:r>
+          </w:p>
+          <w:p>
+            <w:pPr>
+              <w:rPr>
+                <w:b/>
+              </w:rPr>
+            </w:pPr>
+            <w:r>
+              <w:rPr>
+                <w:b/>
+              </w:rPr>
+              <w:t>Totaal donaties systeem</w:t>
+            </w:r>
           </w:p>
           <w:p>
             <w:pPr>
@@ -4203,10 +4234,88 @@
           </w:p>
           <w:p>
             <w:pPr>
-              <w:rPr>
-                <w:b/>
-              </w:rPr>
-            </w:pPr>
+              <w:pStyle w:val="ListParagraph"/>
+              <w:numPr>
+                <w:ilvl w:val="0"/>
+                <w:numId w:val="3"/>
+              </w:numPr>
+              <w:rPr>
+                <w:b/>
+              </w:rPr>
+            </w:pPr>
+            <w:r>
+              <w:rPr>
+                <w:b/>
+              </w:rPr>
+              <w:t>Pagina met gekozen goede doel met motivatie</w:t>
+            </w:r>
+          </w:p>
+          <w:p>
+            <w:pPr>
+              <w:pStyle w:val="ListParagraph"/>
+              <w:numPr>
+                <w:ilvl w:val="0"/>
+                <w:numId w:val="3"/>
+              </w:numPr>
+              <w:rPr>
+                <w:b/>
+                <w:bCs/>
+              </w:rPr>
+            </w:pPr>
+            <w:r>
+              <w:rPr>
+                <w:rFonts w:ascii="Lato" w:hAnsi="Lato"/>
+                <w:b/>
+                <w:bCs/>
+                <w:color w:val="000000"/>
+                <w:shd w:val="clear" w:color="auto" w:fill="FFFFFF"/>
+              </w:rPr>
+              <w:t>Interactieve "</w:t>
+            </w:r>
+            <w:proofErr w:type="spellStart"/>
+            <w:r>
+              <w:rPr>
+                <w:rFonts w:ascii="Lato" w:hAnsi="Lato"/>
+                <w:b/>
+                <w:bCs/>
+                <w:color w:val="000000"/>
+                <w:shd w:val="clear" w:color="auto" w:fill="FFFFFF"/>
+              </w:rPr>
+              <w:t>volunteers</w:t>
+            </w:r>
+            <w:proofErr w:type="spellEnd"/>
+            <w:r>
+              <w:rPr>
+                <w:rFonts w:ascii="Lato" w:hAnsi="Lato"/>
+                <w:b/>
+                <w:bCs/>
+                <w:color w:val="000000"/>
+                <w:shd w:val="clear" w:color="auto" w:fill="FFFFFF"/>
+              </w:rPr>
+              <w:t xml:space="preserve"> </w:t>
+            </w:r>
+            <w:proofErr w:type="spellStart"/>
+            <w:r>
+              <w:rPr>
+                <w:rFonts w:ascii="Lato" w:hAnsi="Lato"/>
+                <w:b/>
+                <w:bCs/>
+                <w:color w:val="000000"/>
+                <w:shd w:val="clear" w:color="auto" w:fill="FFFFFF"/>
+              </w:rPr>
+              <w:t>needed</w:t>
+            </w:r>
+            <w:proofErr w:type="spellEnd"/>
+            <w:r>
+              <w:rPr>
+                <w:rFonts w:ascii="Lato" w:hAnsi="Lato"/>
+                <w:b/>
+                <w:bCs/>
+                <w:color w:val="000000"/>
+                <w:shd w:val="clear" w:color="auto" w:fill="FFFFFF"/>
+              </w:rPr>
+              <w:t>" counter</w:t>
+            </w:r>
           </w:p>
           <w:p>
             <w:pPr>
@@ -4274,6 +4383,26 @@
                 <w:b/>
               </w:rPr>
             </w:pPr>
+            <w:r>
+              <w:rPr>
+                <w:b/>
+              </w:rPr>
+              <w:t xml:space="preserve">Door een </w:t>
+            </w:r>
+            <w:proofErr w:type="gramStart"/>
+            <w:r>
+              <w:rPr>
+                <w:b/>
+              </w:rPr>
+              <w:t>duidelijke</w:t>
+            </w:r>
+            <w:proofErr w:type="gramEnd"/>
+            <w:r>
+              <w:rPr>
+                <w:b/>
+              </w:rPr>
+              <w:t xml:space="preserve"> doel met een duidelijke deadline vast te stellen</w:t>
+            </w:r>
           </w:p>
           <w:p>
             <w:pPr>
@@ -4448,6 +4577,12 @@
                 <w:b/>
               </w:rPr>
             </w:pPr>
+            <w:r>
+              <w:rPr>
+                <w:b/>
+              </w:rPr>
+              <w:t>01-02-2026</w:t>
+            </w:r>
           </w:p>
         </w:tc>
         <w:tc>
@@ -4482,6 +4617,12 @@
                 <w:b/>
               </w:rPr>
             </w:pPr>
+            <w:r>
+              <w:rPr>
+                <w:b/>
+              </w:rPr>
+              <w:t>4</w:t>
+            </w:r>
           </w:p>
         </w:tc>
       </w:tr>
@@ -4529,6 +4670,26 @@
                 <w:b/>
               </w:rPr>
             </w:pPr>
+            <w:r>
+              <w:rPr>
+                <w:b/>
+              </w:rPr>
+              <w:t xml:space="preserve">Communiceren, alles was weer duidelijk wegens de makkelijke communicatie voornamelijk via </w:t>
+            </w:r>
+            <w:proofErr w:type="spellStart"/>
+            <w:r>
+              <w:rPr>
+                <w:b/>
+              </w:rPr>
+              <w:t>Discord</w:t>
+            </w:r>
+            <w:proofErr w:type="spellEnd"/>
+            <w:r>
+              <w:rPr>
+                <w:b/>
+              </w:rPr>
+              <w:t>.</w:t>
+            </w:r>
           </w:p>
           <w:p>
             <w:pPr>
@@ -4599,6 +4760,12 @@
                 <w:b/>
               </w:rPr>
             </w:pPr>
+            <w:r>
+              <w:rPr>
+                <w:b/>
+              </w:rPr>
+              <w:t>Beter houden aan deadlines. Hoewel ik nu wel alles af heb lopen we als team-zijnde wel achter.</w:t>
+            </w:r>
           </w:p>
           <w:p>
             <w:pPr>

</xml_diff>

<commit_message>
docs: add sprint 5 details to logbook
</commit_message>
<xml_diff>
--- a/Documenten/Logboek_project.docx
+++ b/Documenten/Logboek_project.docx
@@ -4805,6 +4805,974 @@
         </w:rPr>
       </w:pPr>
     </w:p>
+    <w:p>
+      <w:pPr>
+        <w:rPr>
+          <w:b/>
+        </w:rPr>
+      </w:pPr>
+    </w:p>
+    <w:p>
+      <w:pPr>
+        <w:rPr>
+          <w:b/>
+        </w:rPr>
+      </w:pPr>
+    </w:p>
+    <w:p>
+      <w:pPr>
+        <w:rPr>
+          <w:rFonts w:ascii="Tahoma" w:hAnsi="Tahoma" w:cs="Tahoma"/>
+          <w:b/>
+          <w:bCs/>
+          <w:sz w:val="52"/>
+          <w:szCs w:val="52"/>
+          <w:lang w:val="en-US"/>
+        </w:rPr>
+      </w:pPr>
+      <w:r>
+        <w:rPr>
+          <w:rFonts w:ascii="Tahoma" w:hAnsi="Tahoma" w:cs="Tahoma"/>
+          <w:b/>
+          <w:bCs/>
+          <w:sz w:val="52"/>
+          <w:szCs w:val="52"/>
+          <w:lang w:val="en-US"/>
+        </w:rPr>
+        <w:t xml:space="preserve">Sprint </w:t>
+      </w:r>
+      <w:r>
+        <w:rPr>
+          <w:rFonts w:ascii="Tahoma" w:hAnsi="Tahoma" w:cs="Tahoma"/>
+          <w:b/>
+          <w:bCs/>
+          <w:sz w:val="52"/>
+          <w:szCs w:val="52"/>
+          <w:lang w:val="en-US"/>
+        </w:rPr>
+        <w:t>5</w:t>
+      </w:r>
+    </w:p>
+    <w:p>
+      <w:pPr>
+        <w:rPr>
+          <w:i/>
+        </w:rPr>
+      </w:pPr>
+      <w:r>
+        <w:rPr>
+          <w:i/>
+        </w:rPr>
+        <w:t xml:space="preserve">Vul in na elke </w:t>
+      </w:r>
+      <w:r>
+        <w:rPr>
+          <w:i/>
+        </w:rPr>
+        <w:t>Review</w:t>
+      </w:r>
+    </w:p>
+    <w:tbl>
+      <w:tblPr>
+        <w:tblStyle w:val="TableGrid"/>
+        <w:tblW w:w="0" w:type="auto"/>
+        <w:tblLook w:val="04A0" w:firstRow="1" w:lastRow="0" w:firstColumn="1" w:lastColumn="0" w:noHBand="0" w:noVBand="1"/>
+      </w:tblPr>
+      <w:tblGrid>
+        <w:gridCol w:w="5778"/>
+        <w:gridCol w:w="1674"/>
+        <w:gridCol w:w="1476"/>
+      </w:tblGrid>
+      <w:tr>
+        <w:trPr>
+          <w:trHeight w:val="689"/>
+        </w:trPr>
+        <w:tc>
+          <w:tcPr>
+            <w:tcW w:w="5778" w:type="dxa"/>
+          </w:tcPr>
+          <w:p>
+            <w:pPr>
+              <w:rPr>
+                <w:b/>
+                <w:sz w:val="14"/>
+                <w:szCs w:val="14"/>
+              </w:rPr>
+            </w:pPr>
+            <w:r>
+              <w:rPr>
+                <w:i/>
+              </w:rPr>
+              <w:br w:type="page"/>
+            </w:r>
+          </w:p>
+          <w:p>
+            <w:pPr>
+              <w:rPr>
+                <w:b/>
+              </w:rPr>
+            </w:pPr>
+            <w:r>
+              <w:rPr>
+                <w:b/>
+                <w:sz w:val="40"/>
+                <w:szCs w:val="40"/>
+              </w:rPr>
+              <w:t>Sprint Re</w:t>
+            </w:r>
+            <w:r>
+              <w:rPr>
+                <w:b/>
+                <w:sz w:val="40"/>
+                <w:szCs w:val="40"/>
+              </w:rPr>
+              <w:t xml:space="preserve">view   </w:t>
+            </w:r>
+            <w:r>
+              <w:rPr>
+                <w:b/>
+                <w:sz w:val="40"/>
+                <w:szCs w:val="40"/>
+              </w:rPr>
+              <w:t xml:space="preserve"> </w:t>
+            </w:r>
+            <w:r>
+              <w:rPr>
+                <w:b/>
+                <w:i/>
+              </w:rPr>
+              <w:t xml:space="preserve">WAT </w:t>
+            </w:r>
+            <w:r>
+              <w:rPr>
+                <w:b/>
+                <w:i/>
+              </w:rPr>
+              <w:t xml:space="preserve">heeft het team </w:t>
+            </w:r>
+            <w:r>
+              <w:rPr>
+                <w:b/>
+                <w:i/>
+              </w:rPr>
+              <w:t>gedaan?</w:t>
+            </w:r>
+            <w:r>
+              <w:rPr>
+                <w:b/>
+                <w:sz w:val="40"/>
+                <w:szCs w:val="40"/>
+              </w:rPr>
+              <w:t xml:space="preserve">       </w:t>
+            </w:r>
+            <w:r>
+              <w:rPr>
+                <w:b/>
+              </w:rPr>
+              <w:t xml:space="preserve">                 </w:t>
+            </w:r>
+          </w:p>
+          <w:p>
+            <w:pPr>
+              <w:rPr>
+                <w:b/>
+              </w:rPr>
+            </w:pPr>
+          </w:p>
+        </w:tc>
+        <w:tc>
+          <w:tcPr>
+            <w:tcW w:w="1674" w:type="dxa"/>
+          </w:tcPr>
+          <w:p>
+            <w:pPr>
+              <w:rPr>
+                <w:sz w:val="20"/>
+                <w:szCs w:val="20"/>
+              </w:rPr>
+            </w:pPr>
+            <w:r>
+              <w:rPr>
+                <w:sz w:val="20"/>
+                <w:szCs w:val="20"/>
+              </w:rPr>
+              <w:t>Datum:</w:t>
+            </w:r>
+          </w:p>
+          <w:p>
+            <w:pPr>
+              <w:rPr>
+                <w:b/>
+              </w:rPr>
+            </w:pPr>
+          </w:p>
+          <w:p>
+            <w:pPr>
+              <w:rPr>
+                <w:b/>
+              </w:rPr>
+            </w:pPr>
+            <w:r>
+              <w:rPr>
+                <w:b/>
+              </w:rPr>
+              <w:t>01-02-2026</w:t>
+            </w:r>
+          </w:p>
+        </w:tc>
+        <w:tc>
+          <w:tcPr>
+            <w:tcW w:w="1476" w:type="dxa"/>
+          </w:tcPr>
+          <w:p>
+            <w:pPr>
+              <w:rPr>
+                <w:sz w:val="20"/>
+                <w:szCs w:val="20"/>
+              </w:rPr>
+            </w:pPr>
+            <w:r>
+              <w:rPr>
+                <w:sz w:val="20"/>
+                <w:szCs w:val="20"/>
+              </w:rPr>
+              <w:t xml:space="preserve">Sprint nr.                      </w:t>
+            </w:r>
+          </w:p>
+          <w:p>
+            <w:pPr>
+              <w:rPr>
+                <w:b/>
+              </w:rPr>
+            </w:pPr>
+            <w:r>
+              <w:rPr>
+                <w:b/>
+              </w:rPr>
+              <w:t>5</w:t>
+            </w:r>
+          </w:p>
+          <w:p>
+            <w:pPr>
+              <w:rPr>
+                <w:b/>
+              </w:rPr>
+            </w:pPr>
+          </w:p>
+        </w:tc>
+      </w:tr>
+      <w:tr>
+        <w:tc>
+          <w:tcPr>
+            <w:tcW w:w="8928" w:type="dxa"/>
+            <w:gridSpan w:val="3"/>
+          </w:tcPr>
+          <w:p>
+            <w:pPr>
+              <w:rPr>
+                <w:b/>
+              </w:rPr>
+            </w:pPr>
+            <w:proofErr w:type="gramStart"/>
+            <w:r>
+              <w:rPr>
+                <w:b/>
+              </w:rPr>
+              <w:t>Aanwezig /</w:t>
+            </w:r>
+            <w:proofErr w:type="gramEnd"/>
+            <w:r>
+              <w:rPr>
+                <w:b/>
+              </w:rPr>
+              <w:t xml:space="preserve"> Afwezig bij </w:t>
+            </w:r>
+            <w:proofErr w:type="gramStart"/>
+            <w:r>
+              <w:rPr>
+                <w:b/>
+              </w:rPr>
+              <w:t xml:space="preserve">Review:   </w:t>
+            </w:r>
+            <w:proofErr w:type="gramEnd"/>
+            <w:r>
+              <w:rPr>
+                <w:b/>
+              </w:rPr>
+              <w:t xml:space="preserve">  </w:t>
+            </w:r>
+            <w:r>
+              <w:rPr>
+                <w:b/>
+                <w:sz w:val="40"/>
+                <w:szCs w:val="40"/>
+              </w:rPr>
+              <w:t xml:space="preserve"> </w:t>
+            </w:r>
+            <w:r>
+              <w:rPr>
+                <w:b/>
+                <w:sz w:val="40"/>
+                <w:szCs w:val="40"/>
+              </w:rPr>
+              <w:t xml:space="preserve"> </w:t>
+            </w:r>
+            <w:r>
+              <w:rPr>
+                <w:b/>
+                <w:i/>
+              </w:rPr>
+              <w:t>Zet hier wie aanwezig was en wie afwezig?</w:t>
+            </w:r>
+            <w:r>
+              <w:rPr>
+                <w:b/>
+                <w:sz w:val="40"/>
+                <w:szCs w:val="40"/>
+              </w:rPr>
+              <w:t xml:space="preserve">  </w:t>
+            </w:r>
+            <w:r>
+              <w:rPr>
+                <w:b/>
+              </w:rPr>
+              <w:br/>
+            </w:r>
+          </w:p>
+        </w:tc>
+      </w:tr>
+      <w:tr>
+        <w:tc>
+          <w:tcPr>
+            <w:tcW w:w="8928" w:type="dxa"/>
+            <w:gridSpan w:val="3"/>
+          </w:tcPr>
+          <w:p>
+            <w:pPr>
+              <w:rPr>
+                <w:b/>
+              </w:rPr>
+            </w:pPr>
+            <w:r>
+              <w:rPr>
+                <w:b/>
+              </w:rPr>
+              <w:t xml:space="preserve">Welke user </w:t>
+            </w:r>
+            <w:proofErr w:type="spellStart"/>
+            <w:r>
+              <w:rPr>
+                <w:b/>
+              </w:rPr>
+              <w:t>stories</w:t>
+            </w:r>
+            <w:proofErr w:type="spellEnd"/>
+            <w:r>
+              <w:rPr>
+                <w:b/>
+              </w:rPr>
+              <w:t xml:space="preserve"> zijn deze sprint afgerond?</w:t>
+            </w:r>
+          </w:p>
+          <w:p>
+            <w:pPr>
+              <w:rPr>
+                <w:b/>
+              </w:rPr>
+            </w:pPr>
+          </w:p>
+          <w:p>
+            <w:pPr>
+              <w:numPr>
+                <w:ilvl w:val="0"/>
+                <w:numId w:val="3"/>
+              </w:numPr>
+              <w:textAlignment w:val="baseline"/>
+              <w:rPr>
+                <w:rFonts w:ascii="Arial" w:hAnsi="Arial" w:cs="Arial"/>
+                <w:b/>
+                <w:bCs/>
+              </w:rPr>
+            </w:pPr>
+            <w:r>
+              <w:rPr>
+                <w:rFonts w:ascii="Arial" w:hAnsi="Arial" w:cs="Arial"/>
+                <w:b/>
+                <w:bCs/>
+                <w:bdr w:val="none" w:sz="0" w:space="0" w:color="auto" w:frame="1"/>
+              </w:rPr>
+              <w:t>Quiz over het goede doel</w:t>
+            </w:r>
+          </w:p>
+          <w:p>
+            <w:pPr>
+              <w:pStyle w:val="ListParagraph"/>
+              <w:rPr>
+                <w:b/>
+              </w:rPr>
+            </w:pPr>
+          </w:p>
+          <w:p>
+            <w:pPr>
+              <w:rPr>
+                <w:b/>
+              </w:rPr>
+            </w:pPr>
+          </w:p>
+          <w:p>
+            <w:pPr>
+              <w:rPr>
+                <w:b/>
+              </w:rPr>
+            </w:pPr>
+          </w:p>
+        </w:tc>
+      </w:tr>
+      <w:tr>
+        <w:tc>
+          <w:tcPr>
+            <w:tcW w:w="8928" w:type="dxa"/>
+            <w:gridSpan w:val="3"/>
+          </w:tcPr>
+          <w:p>
+            <w:pPr>
+              <w:rPr>
+                <w:b/>
+              </w:rPr>
+            </w:pPr>
+            <w:r>
+              <w:rPr>
+                <w:b/>
+              </w:rPr>
+              <w:t xml:space="preserve">Welke user </w:t>
+            </w:r>
+            <w:proofErr w:type="spellStart"/>
+            <w:r>
+              <w:rPr>
+                <w:b/>
+              </w:rPr>
+              <w:t>stories</w:t>
+            </w:r>
+            <w:proofErr w:type="spellEnd"/>
+            <w:r>
+              <w:rPr>
+                <w:b/>
+              </w:rPr>
+              <w:t xml:space="preserve"> zijn niet afgerond?</w:t>
+            </w:r>
+          </w:p>
+          <w:p>
+            <w:pPr>
+              <w:rPr>
+                <w:b/>
+              </w:rPr>
+            </w:pPr>
+          </w:p>
+          <w:p>
+            <w:pPr>
+              <w:pStyle w:val="ListParagraph"/>
+              <w:numPr>
+                <w:ilvl w:val="0"/>
+                <w:numId w:val="3"/>
+              </w:numPr>
+              <w:rPr>
+                <w:b/>
+              </w:rPr>
+            </w:pPr>
+            <w:r>
+              <w:rPr>
+                <w:b/>
+              </w:rPr>
+              <w:t>Reclame pop-up om de 3 minuten</w:t>
+            </w:r>
+          </w:p>
+          <w:p>
+            <w:pPr>
+              <w:rPr>
+                <w:b/>
+              </w:rPr>
+            </w:pPr>
+          </w:p>
+          <w:p>
+            <w:pPr>
+              <w:rPr>
+                <w:b/>
+              </w:rPr>
+            </w:pPr>
+          </w:p>
+        </w:tc>
+      </w:tr>
+      <w:tr>
+        <w:tc>
+          <w:tcPr>
+            <w:tcW w:w="8928" w:type="dxa"/>
+            <w:gridSpan w:val="3"/>
+          </w:tcPr>
+          <w:p>
+            <w:pPr>
+              <w:rPr>
+                <w:b/>
+              </w:rPr>
+            </w:pPr>
+            <w:r>
+              <w:rPr>
+                <w:b/>
+              </w:rPr>
+              <w:t>Hoe gaat het team dit verhelpen: a</w:t>
+            </w:r>
+            <w:r>
+              <w:rPr>
+                <w:b/>
+              </w:rPr>
+              <w:t>ctiepunt</w:t>
+            </w:r>
+            <w:r>
+              <w:rPr>
+                <w:b/>
+              </w:rPr>
+              <w:t xml:space="preserve"> en activiteiten</w:t>
+            </w:r>
+            <w:r>
+              <w:rPr>
+                <w:b/>
+              </w:rPr>
+              <w:t xml:space="preserve"> voor volgende Sprint</w:t>
+            </w:r>
+          </w:p>
+          <w:p>
+            <w:pPr>
+              <w:rPr>
+                <w:i/>
+              </w:rPr>
+            </w:pPr>
+          </w:p>
+          <w:p>
+            <w:pPr>
+              <w:rPr>
+                <w:b/>
+              </w:rPr>
+            </w:pPr>
+            <w:r>
+              <w:rPr>
+                <w:b/>
+              </w:rPr>
+              <w:t xml:space="preserve">Door </w:t>
+            </w:r>
+            <w:r>
+              <w:rPr>
+                <w:b/>
+              </w:rPr>
+              <w:t>meer op deadlines te letten en een beetje meer samen te werken.</w:t>
+            </w:r>
+          </w:p>
+          <w:p>
+            <w:pPr>
+              <w:rPr>
+                <w:b/>
+              </w:rPr>
+            </w:pPr>
+          </w:p>
+          <w:p>
+            <w:pPr>
+              <w:rPr>
+                <w:b/>
+              </w:rPr>
+            </w:pPr>
+          </w:p>
+        </w:tc>
+      </w:tr>
+    </w:tbl>
+    <w:p>
+      <w:pPr>
+        <w:rPr>
+          <w:i/>
+        </w:rPr>
+      </w:pPr>
+    </w:p>
+    <w:p>
+      <w:pPr>
+        <w:rPr>
+          <w:i/>
+        </w:rPr>
+      </w:pPr>
+      <w:r>
+        <w:rPr>
+          <w:i/>
+        </w:rPr>
+        <w:t xml:space="preserve">Vul in na elke </w:t>
+      </w:r>
+      <w:r>
+        <w:rPr>
+          <w:i/>
+        </w:rPr>
+        <w:t>Retro</w:t>
+      </w:r>
+    </w:p>
+    <w:tbl>
+      <w:tblPr>
+        <w:tblStyle w:val="TableGrid"/>
+        <w:tblW w:w="0" w:type="auto"/>
+        <w:tblLook w:val="04A0" w:firstRow="1" w:lastRow="0" w:firstColumn="1" w:lastColumn="0" w:noHBand="0" w:noVBand="1"/>
+      </w:tblPr>
+      <w:tblGrid>
+        <w:gridCol w:w="5778"/>
+        <w:gridCol w:w="1674"/>
+        <w:gridCol w:w="1476"/>
+      </w:tblGrid>
+      <w:tr>
+        <w:tc>
+          <w:tcPr>
+            <w:tcW w:w="5778" w:type="dxa"/>
+          </w:tcPr>
+          <w:p>
+            <w:pPr>
+              <w:rPr>
+                <w:b/>
+                <w:sz w:val="14"/>
+                <w:szCs w:val="14"/>
+              </w:rPr>
+            </w:pPr>
+          </w:p>
+          <w:p>
+            <w:pPr>
+              <w:rPr>
+                <w:b/>
+              </w:rPr>
+            </w:pPr>
+            <w:r>
+              <w:rPr>
+                <w:b/>
+                <w:sz w:val="40"/>
+                <w:szCs w:val="40"/>
+              </w:rPr>
+              <w:t>Sprint Re</w:t>
+            </w:r>
+            <w:r>
+              <w:rPr>
+                <w:b/>
+                <w:sz w:val="40"/>
+                <w:szCs w:val="40"/>
+              </w:rPr>
+              <w:t>tro</w:t>
+            </w:r>
+            <w:r>
+              <w:rPr>
+                <w:b/>
+                <w:sz w:val="40"/>
+                <w:szCs w:val="40"/>
+              </w:rPr>
+              <w:t xml:space="preserve">    </w:t>
+            </w:r>
+            <w:r>
+              <w:rPr>
+                <w:b/>
+                <w:i/>
+              </w:rPr>
+              <w:t>HOE</w:t>
+            </w:r>
+            <w:r>
+              <w:rPr>
+                <w:b/>
+                <w:i/>
+              </w:rPr>
+              <w:t xml:space="preserve"> heeft het team gewerkt</w:t>
+            </w:r>
+            <w:r>
+              <w:rPr>
+                <w:b/>
+              </w:rPr>
+              <w:t>?</w:t>
+            </w:r>
+            <w:r>
+              <w:rPr>
+                <w:b/>
+                <w:sz w:val="40"/>
+                <w:szCs w:val="40"/>
+              </w:rPr>
+              <w:t xml:space="preserve">       </w:t>
+            </w:r>
+            <w:r>
+              <w:rPr>
+                <w:b/>
+              </w:rPr>
+              <w:t xml:space="preserve">                 </w:t>
+            </w:r>
+          </w:p>
+          <w:p>
+            <w:pPr>
+              <w:rPr>
+                <w:b/>
+              </w:rPr>
+            </w:pPr>
+          </w:p>
+        </w:tc>
+        <w:tc>
+          <w:tcPr>
+            <w:tcW w:w="1674" w:type="dxa"/>
+          </w:tcPr>
+          <w:p>
+            <w:pPr>
+              <w:rPr>
+                <w:sz w:val="20"/>
+                <w:szCs w:val="20"/>
+              </w:rPr>
+            </w:pPr>
+            <w:r>
+              <w:rPr>
+                <w:sz w:val="20"/>
+                <w:szCs w:val="20"/>
+              </w:rPr>
+              <w:t>Datum:</w:t>
+            </w:r>
+          </w:p>
+          <w:p>
+            <w:pPr>
+              <w:rPr>
+                <w:b/>
+              </w:rPr>
+            </w:pPr>
+          </w:p>
+          <w:p>
+            <w:pPr>
+              <w:rPr>
+                <w:b/>
+              </w:rPr>
+            </w:pPr>
+            <w:r>
+              <w:rPr>
+                <w:b/>
+              </w:rPr>
+              <w:t>01-02-2026</w:t>
+            </w:r>
+          </w:p>
+        </w:tc>
+        <w:tc>
+          <w:tcPr>
+            <w:tcW w:w="1476" w:type="dxa"/>
+          </w:tcPr>
+          <w:p>
+            <w:pPr>
+              <w:rPr>
+                <w:sz w:val="20"/>
+                <w:szCs w:val="20"/>
+              </w:rPr>
+            </w:pPr>
+            <w:r>
+              <w:rPr>
+                <w:sz w:val="20"/>
+                <w:szCs w:val="20"/>
+              </w:rPr>
+              <w:t xml:space="preserve">Sprint nr.                      </w:t>
+            </w:r>
+          </w:p>
+          <w:p>
+            <w:pPr>
+              <w:rPr>
+                <w:b/>
+              </w:rPr>
+            </w:pPr>
+          </w:p>
+          <w:p>
+            <w:pPr>
+              <w:rPr>
+                <w:b/>
+              </w:rPr>
+            </w:pPr>
+            <w:r>
+              <w:rPr>
+                <w:b/>
+              </w:rPr>
+              <w:t>5</w:t>
+            </w:r>
+          </w:p>
+        </w:tc>
+      </w:tr>
+      <w:tr>
+        <w:tc>
+          <w:tcPr>
+            <w:tcW w:w="8928" w:type="dxa"/>
+            <w:gridSpan w:val="3"/>
+          </w:tcPr>
+          <w:p>
+            <w:pPr>
+              <w:rPr>
+                <w:b/>
+              </w:rPr>
+            </w:pPr>
+            <w:r>
+              <w:rPr>
+                <w:b/>
+              </w:rPr>
+              <w:t xml:space="preserve">Wat ging </w:t>
+            </w:r>
+            <w:r>
+              <w:rPr>
+                <w:b/>
+              </w:rPr>
+              <w:t xml:space="preserve">allemaal </w:t>
+            </w:r>
+            <w:r>
+              <w:rPr>
+                <w:b/>
+              </w:rPr>
+              <w:t>goed?</w:t>
+            </w:r>
+          </w:p>
+          <w:p>
+            <w:pPr>
+              <w:rPr>
+                <w:b/>
+              </w:rPr>
+            </w:pPr>
+          </w:p>
+          <w:p>
+            <w:pPr>
+              <w:rPr>
+                <w:b/>
+              </w:rPr>
+            </w:pPr>
+            <w:r>
+              <w:rPr>
+                <w:b/>
+              </w:rPr>
+              <w:t xml:space="preserve">Communiceren, alles was weer duidelijk wegens de makkelijke communicatie voornamelijk via </w:t>
+            </w:r>
+            <w:proofErr w:type="spellStart"/>
+            <w:r>
+              <w:rPr>
+                <w:b/>
+              </w:rPr>
+              <w:t>Discord</w:t>
+            </w:r>
+            <w:proofErr w:type="spellEnd"/>
+            <w:r>
+              <w:rPr>
+                <w:b/>
+              </w:rPr>
+              <w:t>.</w:t>
+            </w:r>
+          </w:p>
+          <w:p>
+            <w:pPr>
+              <w:rPr>
+                <w:b/>
+              </w:rPr>
+            </w:pPr>
+          </w:p>
+          <w:p>
+            <w:pPr>
+              <w:rPr>
+                <w:b/>
+              </w:rPr>
+            </w:pPr>
+          </w:p>
+          <w:p>
+            <w:pPr>
+              <w:rPr>
+                <w:b/>
+              </w:rPr>
+            </w:pPr>
+          </w:p>
+          <w:p>
+            <w:pPr>
+              <w:rPr>
+                <w:b/>
+              </w:rPr>
+            </w:pPr>
+          </w:p>
+          <w:p>
+            <w:pPr>
+              <w:rPr>
+                <w:b/>
+              </w:rPr>
+            </w:pPr>
+          </w:p>
+        </w:tc>
+      </w:tr>
+      <w:tr>
+        <w:tc>
+          <w:tcPr>
+            <w:tcW w:w="8928" w:type="dxa"/>
+            <w:gridSpan w:val="3"/>
+          </w:tcPr>
+          <w:p>
+            <w:pPr>
+              <w:rPr>
+                <w:b/>
+              </w:rPr>
+            </w:pPr>
+            <w:r>
+              <w:rPr>
+                <w:b/>
+              </w:rPr>
+              <w:t>Wat kan beter?</w:t>
+            </w:r>
+          </w:p>
+          <w:p>
+            <w:pPr>
+              <w:rPr>
+                <w:b/>
+              </w:rPr>
+            </w:pPr>
+          </w:p>
+          <w:p>
+            <w:pPr>
+              <w:rPr>
+                <w:b/>
+              </w:rPr>
+            </w:pPr>
+            <w:r>
+              <w:rPr>
+                <w:b/>
+              </w:rPr>
+              <w:t>Hoewel communiceren goed ging was het samenwerken niet perfect. Het zou beter zijn als we bijvoorbeeld samen werkte aan alle opdrachten om misverstanden te voorkomen.</w:t>
+            </w:r>
+          </w:p>
+          <w:p>
+            <w:pPr>
+              <w:rPr>
+                <w:b/>
+              </w:rPr>
+            </w:pPr>
+          </w:p>
+          <w:p>
+            <w:pPr>
+              <w:rPr>
+                <w:b/>
+              </w:rPr>
+            </w:pPr>
+          </w:p>
+          <w:p>
+            <w:pPr>
+              <w:rPr>
+                <w:b/>
+              </w:rPr>
+            </w:pPr>
+          </w:p>
+          <w:p>
+            <w:pPr>
+              <w:rPr>
+                <w:b/>
+              </w:rPr>
+            </w:pPr>
+          </w:p>
+        </w:tc>
+      </w:tr>
+    </w:tbl>
+    <w:p>
+      <w:pPr>
+        <w:rPr>
+          <w:b/>
+        </w:rPr>
+      </w:pPr>
+    </w:p>
+    <w:p>
+      <w:pPr>
+        <w:rPr>
+          <w:b/>
+        </w:rPr>
+      </w:pPr>
+    </w:p>
     <w:sectPr>
       <w:pgSz w:w="11906" w:h="16838"/>
       <w:pgMar w:top="964" w:right="1276" w:bottom="425" w:left="1559" w:header="709" w:footer="709" w:gutter="0"/>
@@ -5108,6 +6076,119 @@
       </w:rPr>
     </w:lvl>
   </w:abstractNum>
+  <w:abstractNum w:abstractNumId="3" w15:restartNumberingAfterBreak="0">
+    <w:nsid w:val="77AF426F"/>
+    <w:multiLevelType w:val="multilevel"/>
+    <w:tmpl w:val="98EAD6D4"/>
+    <w:lvl w:ilvl="0">
+      <w:start w:val="3"/>
+      <w:numFmt w:val="decimal"/>
+      <w:lvlText w:val="%1."/>
+      <w:lvlJc w:val="left"/>
+      <w:pPr>
+        <w:tabs>
+          <w:tab w:val="num" w:pos="720"/>
+        </w:tabs>
+        <w:ind w:left="720" w:hanging="360"/>
+      </w:pPr>
+    </w:lvl>
+    <w:lvl w:ilvl="1" w:tentative="1">
+      <w:start w:val="1"/>
+      <w:numFmt w:val="decimal"/>
+      <w:lvlText w:val="%2."/>
+      <w:lvlJc w:val="left"/>
+      <w:pPr>
+        <w:tabs>
+          <w:tab w:val="num" w:pos="1440"/>
+        </w:tabs>
+        <w:ind w:left="1440" w:hanging="360"/>
+      </w:pPr>
+    </w:lvl>
+    <w:lvl w:ilvl="2" w:tentative="1">
+      <w:start w:val="1"/>
+      <w:numFmt w:val="decimal"/>
+      <w:lvlText w:val="%3."/>
+      <w:lvlJc w:val="left"/>
+      <w:pPr>
+        <w:tabs>
+          <w:tab w:val="num" w:pos="2160"/>
+        </w:tabs>
+        <w:ind w:left="2160" w:hanging="360"/>
+      </w:pPr>
+    </w:lvl>
+    <w:lvl w:ilvl="3" w:tentative="1">
+      <w:start w:val="1"/>
+      <w:numFmt w:val="decimal"/>
+      <w:lvlText w:val="%4."/>
+      <w:lvlJc w:val="left"/>
+      <w:pPr>
+        <w:tabs>
+          <w:tab w:val="num" w:pos="2880"/>
+        </w:tabs>
+        <w:ind w:left="2880" w:hanging="360"/>
+      </w:pPr>
+    </w:lvl>
+    <w:lvl w:ilvl="4" w:tentative="1">
+      <w:start w:val="1"/>
+      <w:numFmt w:val="decimal"/>
+      <w:lvlText w:val="%5."/>
+      <w:lvlJc w:val="left"/>
+      <w:pPr>
+        <w:tabs>
+          <w:tab w:val="num" w:pos="3600"/>
+        </w:tabs>
+        <w:ind w:left="3600" w:hanging="360"/>
+      </w:pPr>
+    </w:lvl>
+    <w:lvl w:ilvl="5" w:tentative="1">
+      <w:start w:val="1"/>
+      <w:numFmt w:val="decimal"/>
+      <w:lvlText w:val="%6."/>
+      <w:lvlJc w:val="left"/>
+      <w:pPr>
+        <w:tabs>
+          <w:tab w:val="num" w:pos="4320"/>
+        </w:tabs>
+        <w:ind w:left="4320" w:hanging="360"/>
+      </w:pPr>
+    </w:lvl>
+    <w:lvl w:ilvl="6" w:tentative="1">
+      <w:start w:val="1"/>
+      <w:numFmt w:val="decimal"/>
+      <w:lvlText w:val="%7."/>
+      <w:lvlJc w:val="left"/>
+      <w:pPr>
+        <w:tabs>
+          <w:tab w:val="num" w:pos="5040"/>
+        </w:tabs>
+        <w:ind w:left="5040" w:hanging="360"/>
+      </w:pPr>
+    </w:lvl>
+    <w:lvl w:ilvl="7" w:tentative="1">
+      <w:start w:val="1"/>
+      <w:numFmt w:val="decimal"/>
+      <w:lvlText w:val="%8."/>
+      <w:lvlJc w:val="left"/>
+      <w:pPr>
+        <w:tabs>
+          <w:tab w:val="num" w:pos="5760"/>
+        </w:tabs>
+        <w:ind w:left="5760" w:hanging="360"/>
+      </w:pPr>
+    </w:lvl>
+    <w:lvl w:ilvl="8" w:tentative="1">
+      <w:start w:val="1"/>
+      <w:numFmt w:val="decimal"/>
+      <w:lvlText w:val="%9."/>
+      <w:lvlJc w:val="left"/>
+      <w:pPr>
+        <w:tabs>
+          <w:tab w:val="num" w:pos="6480"/>
+        </w:tabs>
+        <w:ind w:left="6480" w:hanging="360"/>
+      </w:pPr>
+    </w:lvl>
+  </w:abstractNum>
   <w:num w:numId="1" w16cid:durableId="447045925">
     <w:abstractNumId w:val="0"/>
   </w:num>
@@ -5116,6 +6197,9 @@
   </w:num>
   <w:num w:numId="3" w16cid:durableId="1410611206">
     <w:abstractNumId w:val="2"/>
+  </w:num>
+  <w:num w:numId="4" w16cid:durableId="333916779">
+    <w:abstractNumId w:val="3"/>
   </w:num>
 </w:numbering>
 </file>

</xml_diff>

<commit_message>
docs: add sprint 6 details to logbook
</commit_message>
<xml_diff>
--- a/Documenten/Logboek_project.docx
+++ b/Documenten/Logboek_project.docx
@@ -5759,6 +5759,932 @@
         </w:tc>
       </w:tr>
     </w:tbl>
+    <w:p>
+      <w:pPr>
+        <w:rPr>
+          <w:b/>
+        </w:rPr>
+      </w:pPr>
+    </w:p>
+    <w:p>
+      <w:pPr>
+        <w:rPr>
+          <w:b/>
+        </w:rPr>
+      </w:pPr>
+    </w:p>
+    <w:p>
+      <w:pPr>
+        <w:rPr>
+          <w:rFonts w:ascii="Tahoma" w:hAnsi="Tahoma" w:cs="Tahoma"/>
+          <w:b/>
+          <w:bCs/>
+          <w:sz w:val="52"/>
+          <w:szCs w:val="52"/>
+          <w:lang w:val="en-US"/>
+        </w:rPr>
+      </w:pPr>
+      <w:r>
+        <w:rPr>
+          <w:rFonts w:ascii="Tahoma" w:hAnsi="Tahoma" w:cs="Tahoma"/>
+          <w:b/>
+          <w:bCs/>
+          <w:sz w:val="52"/>
+          <w:szCs w:val="52"/>
+          <w:lang w:val="en-US"/>
+        </w:rPr>
+        <w:lastRenderedPageBreak/>
+        <w:t xml:space="preserve">Sprint </w:t>
+      </w:r>
+      <w:r>
+        <w:rPr>
+          <w:rFonts w:ascii="Tahoma" w:hAnsi="Tahoma" w:cs="Tahoma"/>
+          <w:b/>
+          <w:bCs/>
+          <w:sz w:val="52"/>
+          <w:szCs w:val="52"/>
+          <w:lang w:val="en-US"/>
+        </w:rPr>
+        <w:t>6</w:t>
+      </w:r>
+    </w:p>
+    <w:p>
+      <w:pPr>
+        <w:rPr>
+          <w:i/>
+        </w:rPr>
+      </w:pPr>
+      <w:r>
+        <w:rPr>
+          <w:i/>
+        </w:rPr>
+        <w:t xml:space="preserve">Vul in na elke </w:t>
+      </w:r>
+      <w:r>
+        <w:rPr>
+          <w:i/>
+        </w:rPr>
+        <w:t>Review</w:t>
+      </w:r>
+    </w:p>
+    <w:tbl>
+      <w:tblPr>
+        <w:tblStyle w:val="TableGrid"/>
+        <w:tblW w:w="0" w:type="auto"/>
+        <w:tblLook w:val="04A0" w:firstRow="1" w:lastRow="0" w:firstColumn="1" w:lastColumn="0" w:noHBand="0" w:noVBand="1"/>
+      </w:tblPr>
+      <w:tblGrid>
+        <w:gridCol w:w="5778"/>
+        <w:gridCol w:w="1674"/>
+        <w:gridCol w:w="1476"/>
+      </w:tblGrid>
+      <w:tr>
+        <w:trPr>
+          <w:trHeight w:val="689"/>
+        </w:trPr>
+        <w:tc>
+          <w:tcPr>
+            <w:tcW w:w="5778" w:type="dxa"/>
+          </w:tcPr>
+          <w:p>
+            <w:pPr>
+              <w:rPr>
+                <w:b/>
+                <w:sz w:val="14"/>
+                <w:szCs w:val="14"/>
+              </w:rPr>
+            </w:pPr>
+            <w:r>
+              <w:rPr>
+                <w:i/>
+              </w:rPr>
+              <w:br w:type="page"/>
+            </w:r>
+          </w:p>
+          <w:p>
+            <w:pPr>
+              <w:rPr>
+                <w:b/>
+              </w:rPr>
+            </w:pPr>
+            <w:r>
+              <w:rPr>
+                <w:b/>
+                <w:sz w:val="40"/>
+                <w:szCs w:val="40"/>
+              </w:rPr>
+              <w:t>Sprint Re</w:t>
+            </w:r>
+            <w:r>
+              <w:rPr>
+                <w:b/>
+                <w:sz w:val="40"/>
+                <w:szCs w:val="40"/>
+              </w:rPr>
+              <w:t xml:space="preserve">view   </w:t>
+            </w:r>
+            <w:r>
+              <w:rPr>
+                <w:b/>
+                <w:sz w:val="40"/>
+                <w:szCs w:val="40"/>
+              </w:rPr>
+              <w:t xml:space="preserve"> </w:t>
+            </w:r>
+            <w:r>
+              <w:rPr>
+                <w:b/>
+                <w:i/>
+              </w:rPr>
+              <w:t xml:space="preserve">WAT </w:t>
+            </w:r>
+            <w:r>
+              <w:rPr>
+                <w:b/>
+                <w:i/>
+              </w:rPr>
+              <w:t xml:space="preserve">heeft het team </w:t>
+            </w:r>
+            <w:r>
+              <w:rPr>
+                <w:b/>
+                <w:i/>
+              </w:rPr>
+              <w:t>gedaan?</w:t>
+            </w:r>
+            <w:r>
+              <w:rPr>
+                <w:b/>
+                <w:sz w:val="40"/>
+                <w:szCs w:val="40"/>
+              </w:rPr>
+              <w:t xml:space="preserve">       </w:t>
+            </w:r>
+            <w:r>
+              <w:rPr>
+                <w:b/>
+              </w:rPr>
+              <w:t xml:space="preserve">                 </w:t>
+            </w:r>
+          </w:p>
+          <w:p>
+            <w:pPr>
+              <w:rPr>
+                <w:b/>
+              </w:rPr>
+            </w:pPr>
+          </w:p>
+        </w:tc>
+        <w:tc>
+          <w:tcPr>
+            <w:tcW w:w="1674" w:type="dxa"/>
+          </w:tcPr>
+          <w:p>
+            <w:pPr>
+              <w:rPr>
+                <w:sz w:val="20"/>
+                <w:szCs w:val="20"/>
+              </w:rPr>
+            </w:pPr>
+            <w:r>
+              <w:rPr>
+                <w:sz w:val="20"/>
+                <w:szCs w:val="20"/>
+              </w:rPr>
+              <w:t>Datum:</w:t>
+            </w:r>
+          </w:p>
+          <w:p>
+            <w:pPr>
+              <w:rPr>
+                <w:b/>
+              </w:rPr>
+            </w:pPr>
+          </w:p>
+          <w:p>
+            <w:pPr>
+              <w:rPr>
+                <w:b/>
+              </w:rPr>
+            </w:pPr>
+            <w:r>
+              <w:rPr>
+                <w:b/>
+              </w:rPr>
+              <w:t>0</w:t>
+            </w:r>
+            <w:r>
+              <w:rPr>
+                <w:b/>
+              </w:rPr>
+              <w:t>3</w:t>
+            </w:r>
+            <w:r>
+              <w:rPr>
+                <w:b/>
+              </w:rPr>
+              <w:t>-02-2026</w:t>
+            </w:r>
+          </w:p>
+        </w:tc>
+        <w:tc>
+          <w:tcPr>
+            <w:tcW w:w="1476" w:type="dxa"/>
+          </w:tcPr>
+          <w:p>
+            <w:pPr>
+              <w:rPr>
+                <w:sz w:val="20"/>
+                <w:szCs w:val="20"/>
+              </w:rPr>
+            </w:pPr>
+            <w:r>
+              <w:rPr>
+                <w:sz w:val="20"/>
+                <w:szCs w:val="20"/>
+              </w:rPr>
+              <w:t xml:space="preserve">Sprint nr.                      </w:t>
+            </w:r>
+          </w:p>
+          <w:p>
+            <w:pPr>
+              <w:rPr>
+                <w:b/>
+              </w:rPr>
+            </w:pPr>
+            <w:r>
+              <w:rPr>
+                <w:b/>
+              </w:rPr>
+              <w:t>6</w:t>
+            </w:r>
+          </w:p>
+          <w:p>
+            <w:pPr>
+              <w:rPr>
+                <w:b/>
+              </w:rPr>
+            </w:pPr>
+          </w:p>
+        </w:tc>
+      </w:tr>
+      <w:tr>
+        <w:tc>
+          <w:tcPr>
+            <w:tcW w:w="8928" w:type="dxa"/>
+            <w:gridSpan w:val="3"/>
+          </w:tcPr>
+          <w:p>
+            <w:pPr>
+              <w:rPr>
+                <w:b/>
+              </w:rPr>
+            </w:pPr>
+            <w:proofErr w:type="gramStart"/>
+            <w:r>
+              <w:rPr>
+                <w:b/>
+              </w:rPr>
+              <w:t>Aanwezig /</w:t>
+            </w:r>
+            <w:proofErr w:type="gramEnd"/>
+            <w:r>
+              <w:rPr>
+                <w:b/>
+              </w:rPr>
+              <w:t xml:space="preserve"> Afwezig bij </w:t>
+            </w:r>
+            <w:proofErr w:type="gramStart"/>
+            <w:r>
+              <w:rPr>
+                <w:b/>
+              </w:rPr>
+              <w:t xml:space="preserve">Review:   </w:t>
+            </w:r>
+            <w:proofErr w:type="gramEnd"/>
+            <w:r>
+              <w:rPr>
+                <w:b/>
+              </w:rPr>
+              <w:t xml:space="preserve">  </w:t>
+            </w:r>
+            <w:r>
+              <w:rPr>
+                <w:b/>
+                <w:sz w:val="40"/>
+                <w:szCs w:val="40"/>
+              </w:rPr>
+              <w:t xml:space="preserve"> </w:t>
+            </w:r>
+            <w:r>
+              <w:rPr>
+                <w:b/>
+                <w:sz w:val="40"/>
+                <w:szCs w:val="40"/>
+              </w:rPr>
+              <w:t xml:space="preserve"> </w:t>
+            </w:r>
+            <w:r>
+              <w:rPr>
+                <w:b/>
+                <w:i/>
+              </w:rPr>
+              <w:t>Zet hier wie aanwezig was en wie afwezig?</w:t>
+            </w:r>
+            <w:r>
+              <w:rPr>
+                <w:b/>
+                <w:sz w:val="40"/>
+                <w:szCs w:val="40"/>
+              </w:rPr>
+              <w:t xml:space="preserve">  </w:t>
+            </w:r>
+            <w:r>
+              <w:rPr>
+                <w:b/>
+              </w:rPr>
+              <w:br/>
+            </w:r>
+          </w:p>
+        </w:tc>
+      </w:tr>
+      <w:tr>
+        <w:tc>
+          <w:tcPr>
+            <w:tcW w:w="8928" w:type="dxa"/>
+            <w:gridSpan w:val="3"/>
+          </w:tcPr>
+          <w:p>
+            <w:pPr>
+              <w:rPr>
+                <w:b/>
+              </w:rPr>
+            </w:pPr>
+            <w:r>
+              <w:rPr>
+                <w:b/>
+              </w:rPr>
+              <w:t xml:space="preserve">Welke user </w:t>
+            </w:r>
+            <w:proofErr w:type="spellStart"/>
+            <w:r>
+              <w:rPr>
+                <w:b/>
+              </w:rPr>
+              <w:t>stories</w:t>
+            </w:r>
+            <w:proofErr w:type="spellEnd"/>
+            <w:r>
+              <w:rPr>
+                <w:b/>
+              </w:rPr>
+              <w:t xml:space="preserve"> zijn deze sprint afgerond?</w:t>
+            </w:r>
+          </w:p>
+          <w:p>
+            <w:pPr>
+              <w:rPr>
+                <w:b/>
+              </w:rPr>
+            </w:pPr>
+          </w:p>
+          <w:p>
+            <w:pPr>
+              <w:numPr>
+                <w:ilvl w:val="0"/>
+                <w:numId w:val="3"/>
+              </w:numPr>
+              <w:textAlignment w:val="baseline"/>
+              <w:rPr>
+                <w:rFonts w:ascii="Arial" w:hAnsi="Arial" w:cs="Arial"/>
+                <w:b/>
+                <w:bCs/>
+              </w:rPr>
+            </w:pPr>
+            <w:r>
+              <w:rPr>
+                <w:rFonts w:ascii="Arial" w:hAnsi="Arial" w:cs="Arial"/>
+                <w:b/>
+                <w:bCs/>
+              </w:rPr>
+              <w:t xml:space="preserve">Dark/light mode </w:t>
+            </w:r>
+            <w:proofErr w:type="spellStart"/>
+            <w:r>
+              <w:rPr>
+                <w:rFonts w:ascii="Arial" w:hAnsi="Arial" w:cs="Arial"/>
+                <w:b/>
+                <w:bCs/>
+              </w:rPr>
+              <w:t>toggle</w:t>
+            </w:r>
+            <w:proofErr w:type="spellEnd"/>
+          </w:p>
+          <w:p>
+            <w:pPr>
+              <w:pStyle w:val="ListParagraph"/>
+              <w:rPr>
+                <w:b/>
+              </w:rPr>
+            </w:pPr>
+          </w:p>
+          <w:p>
+            <w:pPr>
+              <w:rPr>
+                <w:b/>
+              </w:rPr>
+            </w:pPr>
+          </w:p>
+          <w:p>
+            <w:pPr>
+              <w:rPr>
+                <w:b/>
+              </w:rPr>
+            </w:pPr>
+          </w:p>
+        </w:tc>
+      </w:tr>
+      <w:tr>
+        <w:tc>
+          <w:tcPr>
+            <w:tcW w:w="8928" w:type="dxa"/>
+            <w:gridSpan w:val="3"/>
+          </w:tcPr>
+          <w:p>
+            <w:pPr>
+              <w:rPr>
+                <w:b/>
+              </w:rPr>
+            </w:pPr>
+            <w:r>
+              <w:rPr>
+                <w:b/>
+              </w:rPr>
+              <w:t xml:space="preserve">Welke user </w:t>
+            </w:r>
+            <w:proofErr w:type="spellStart"/>
+            <w:r>
+              <w:rPr>
+                <w:b/>
+              </w:rPr>
+              <w:t>stories</w:t>
+            </w:r>
+            <w:proofErr w:type="spellEnd"/>
+            <w:r>
+              <w:rPr>
+                <w:b/>
+              </w:rPr>
+              <w:t xml:space="preserve"> zijn niet afgerond?</w:t>
+            </w:r>
+          </w:p>
+          <w:p>
+            <w:pPr>
+              <w:rPr>
+                <w:b/>
+              </w:rPr>
+            </w:pPr>
+          </w:p>
+          <w:p>
+            <w:pPr>
+              <w:pStyle w:val="ListParagraph"/>
+              <w:numPr>
+                <w:ilvl w:val="0"/>
+                <w:numId w:val="3"/>
+              </w:numPr>
+              <w:rPr>
+                <w:b/>
+              </w:rPr>
+            </w:pPr>
+            <w:r>
+              <w:rPr>
+                <w:b/>
+              </w:rPr>
+              <w:t>Live even countdown timer</w:t>
+            </w:r>
+          </w:p>
+          <w:p>
+            <w:pPr>
+              <w:rPr>
+                <w:b/>
+              </w:rPr>
+            </w:pPr>
+          </w:p>
+          <w:p>
+            <w:pPr>
+              <w:rPr>
+                <w:b/>
+              </w:rPr>
+            </w:pPr>
+          </w:p>
+        </w:tc>
+      </w:tr>
+      <w:tr>
+        <w:tc>
+          <w:tcPr>
+            <w:tcW w:w="8928" w:type="dxa"/>
+            <w:gridSpan w:val="3"/>
+          </w:tcPr>
+          <w:p>
+            <w:pPr>
+              <w:rPr>
+                <w:b/>
+              </w:rPr>
+            </w:pPr>
+            <w:r>
+              <w:rPr>
+                <w:b/>
+              </w:rPr>
+              <w:t>Hoe gaat het team dit verhelpen: a</w:t>
+            </w:r>
+            <w:r>
+              <w:rPr>
+                <w:b/>
+              </w:rPr>
+              <w:t>ctiepunt</w:t>
+            </w:r>
+            <w:r>
+              <w:rPr>
+                <w:b/>
+              </w:rPr>
+              <w:t xml:space="preserve"> en activiteiten</w:t>
+            </w:r>
+            <w:r>
+              <w:rPr>
+                <w:b/>
+              </w:rPr>
+              <w:t xml:space="preserve"> voor volgende Sprint</w:t>
+            </w:r>
+          </w:p>
+          <w:p>
+            <w:pPr>
+              <w:rPr>
+                <w:i/>
+              </w:rPr>
+            </w:pPr>
+          </w:p>
+          <w:p>
+            <w:pPr>
+              <w:rPr>
+                <w:b/>
+              </w:rPr>
+            </w:pPr>
+            <w:r>
+              <w:rPr>
+                <w:b/>
+              </w:rPr>
+              <w:t>Door meer op deadlines te letten en een beetje meer samen te werken.</w:t>
+            </w:r>
+          </w:p>
+          <w:p>
+            <w:pPr>
+              <w:rPr>
+                <w:b/>
+              </w:rPr>
+            </w:pPr>
+          </w:p>
+          <w:p>
+            <w:pPr>
+              <w:rPr>
+                <w:b/>
+              </w:rPr>
+            </w:pPr>
+          </w:p>
+        </w:tc>
+      </w:tr>
+    </w:tbl>
+    <w:p>
+      <w:pPr>
+        <w:rPr>
+          <w:i/>
+        </w:rPr>
+      </w:pPr>
+    </w:p>
+    <w:p>
+      <w:pPr>
+        <w:rPr>
+          <w:i/>
+        </w:rPr>
+      </w:pPr>
+      <w:r>
+        <w:rPr>
+          <w:i/>
+        </w:rPr>
+        <w:t xml:space="preserve">Vul in na elke </w:t>
+      </w:r>
+      <w:r>
+        <w:rPr>
+          <w:i/>
+        </w:rPr>
+        <w:t>Retro</w:t>
+      </w:r>
+    </w:p>
+    <w:tbl>
+      <w:tblPr>
+        <w:tblStyle w:val="TableGrid"/>
+        <w:tblW w:w="0" w:type="auto"/>
+        <w:tblLook w:val="04A0" w:firstRow="1" w:lastRow="0" w:firstColumn="1" w:lastColumn="0" w:noHBand="0" w:noVBand="1"/>
+      </w:tblPr>
+      <w:tblGrid>
+        <w:gridCol w:w="5778"/>
+        <w:gridCol w:w="1674"/>
+        <w:gridCol w:w="1476"/>
+      </w:tblGrid>
+      <w:tr>
+        <w:tc>
+          <w:tcPr>
+            <w:tcW w:w="5778" w:type="dxa"/>
+          </w:tcPr>
+          <w:p>
+            <w:pPr>
+              <w:rPr>
+                <w:b/>
+                <w:sz w:val="14"/>
+                <w:szCs w:val="14"/>
+              </w:rPr>
+            </w:pPr>
+          </w:p>
+          <w:p>
+            <w:pPr>
+              <w:rPr>
+                <w:b/>
+              </w:rPr>
+            </w:pPr>
+            <w:r>
+              <w:rPr>
+                <w:b/>
+                <w:sz w:val="40"/>
+                <w:szCs w:val="40"/>
+              </w:rPr>
+              <w:t>Sprint Re</w:t>
+            </w:r>
+            <w:r>
+              <w:rPr>
+                <w:b/>
+                <w:sz w:val="40"/>
+                <w:szCs w:val="40"/>
+              </w:rPr>
+              <w:t>tro</w:t>
+            </w:r>
+            <w:r>
+              <w:rPr>
+                <w:b/>
+                <w:sz w:val="40"/>
+                <w:szCs w:val="40"/>
+              </w:rPr>
+              <w:t xml:space="preserve">    </w:t>
+            </w:r>
+            <w:r>
+              <w:rPr>
+                <w:b/>
+                <w:i/>
+              </w:rPr>
+              <w:t>HOE</w:t>
+            </w:r>
+            <w:r>
+              <w:rPr>
+                <w:b/>
+                <w:i/>
+              </w:rPr>
+              <w:t xml:space="preserve"> heeft het team gewerkt</w:t>
+            </w:r>
+            <w:r>
+              <w:rPr>
+                <w:b/>
+              </w:rPr>
+              <w:t>?</w:t>
+            </w:r>
+            <w:r>
+              <w:rPr>
+                <w:b/>
+                <w:sz w:val="40"/>
+                <w:szCs w:val="40"/>
+              </w:rPr>
+              <w:t xml:space="preserve">       </w:t>
+            </w:r>
+            <w:r>
+              <w:rPr>
+                <w:b/>
+              </w:rPr>
+              <w:t xml:space="preserve">                 </w:t>
+            </w:r>
+          </w:p>
+          <w:p>
+            <w:pPr>
+              <w:rPr>
+                <w:b/>
+              </w:rPr>
+            </w:pPr>
+          </w:p>
+        </w:tc>
+        <w:tc>
+          <w:tcPr>
+            <w:tcW w:w="1674" w:type="dxa"/>
+          </w:tcPr>
+          <w:p>
+            <w:pPr>
+              <w:rPr>
+                <w:sz w:val="20"/>
+                <w:szCs w:val="20"/>
+              </w:rPr>
+            </w:pPr>
+            <w:r>
+              <w:rPr>
+                <w:sz w:val="20"/>
+                <w:szCs w:val="20"/>
+              </w:rPr>
+              <w:t>Datum:</w:t>
+            </w:r>
+          </w:p>
+          <w:p>
+            <w:pPr>
+              <w:rPr>
+                <w:b/>
+              </w:rPr>
+            </w:pPr>
+          </w:p>
+          <w:p>
+            <w:pPr>
+              <w:rPr>
+                <w:b/>
+              </w:rPr>
+            </w:pPr>
+            <w:r>
+              <w:rPr>
+                <w:b/>
+              </w:rPr>
+              <w:t>0</w:t>
+            </w:r>
+            <w:r>
+              <w:rPr>
+                <w:b/>
+              </w:rPr>
+              <w:t>3</w:t>
+            </w:r>
+            <w:r>
+              <w:rPr>
+                <w:b/>
+              </w:rPr>
+              <w:t>-02-2026</w:t>
+            </w:r>
+          </w:p>
+        </w:tc>
+        <w:tc>
+          <w:tcPr>
+            <w:tcW w:w="1476" w:type="dxa"/>
+          </w:tcPr>
+          <w:p>
+            <w:pPr>
+              <w:rPr>
+                <w:sz w:val="20"/>
+                <w:szCs w:val="20"/>
+              </w:rPr>
+            </w:pPr>
+            <w:r>
+              <w:rPr>
+                <w:sz w:val="20"/>
+                <w:szCs w:val="20"/>
+              </w:rPr>
+              <w:t xml:space="preserve">Sprint nr.                      </w:t>
+            </w:r>
+          </w:p>
+          <w:p>
+            <w:pPr>
+              <w:rPr>
+                <w:b/>
+              </w:rPr>
+            </w:pPr>
+          </w:p>
+          <w:p>
+            <w:pPr>
+              <w:rPr>
+                <w:b/>
+              </w:rPr>
+            </w:pPr>
+            <w:r>
+              <w:rPr>
+                <w:b/>
+              </w:rPr>
+              <w:t>6</w:t>
+            </w:r>
+          </w:p>
+        </w:tc>
+      </w:tr>
+      <w:tr>
+        <w:tc>
+          <w:tcPr>
+            <w:tcW w:w="8928" w:type="dxa"/>
+            <w:gridSpan w:val="3"/>
+          </w:tcPr>
+          <w:p>
+            <w:pPr>
+              <w:rPr>
+                <w:b/>
+              </w:rPr>
+            </w:pPr>
+            <w:r>
+              <w:rPr>
+                <w:b/>
+              </w:rPr>
+              <w:t xml:space="preserve">Wat ging </w:t>
+            </w:r>
+            <w:r>
+              <w:rPr>
+                <w:b/>
+              </w:rPr>
+              <w:t xml:space="preserve">allemaal </w:t>
+            </w:r>
+            <w:r>
+              <w:rPr>
+                <w:b/>
+              </w:rPr>
+              <w:t>goed?</w:t>
+            </w:r>
+          </w:p>
+          <w:p>
+            <w:pPr>
+              <w:rPr>
+                <w:b/>
+              </w:rPr>
+            </w:pPr>
+          </w:p>
+          <w:p>
+            <w:pPr>
+              <w:rPr>
+                <w:b/>
+              </w:rPr>
+            </w:pPr>
+            <w:r>
+              <w:rPr>
+                <w:b/>
+              </w:rPr>
+              <w:t>Er waren bijna geen onduidelijkheden, en als er toch wel wat was communiceerde we dat dan.</w:t>
+            </w:r>
+          </w:p>
+          <w:p>
+            <w:pPr>
+              <w:rPr>
+                <w:b/>
+              </w:rPr>
+            </w:pPr>
+          </w:p>
+        </w:tc>
+      </w:tr>
+      <w:tr>
+        <w:tc>
+          <w:tcPr>
+            <w:tcW w:w="8928" w:type="dxa"/>
+            <w:gridSpan w:val="3"/>
+          </w:tcPr>
+          <w:p>
+            <w:pPr>
+              <w:rPr>
+                <w:b/>
+              </w:rPr>
+            </w:pPr>
+            <w:r>
+              <w:rPr>
+                <w:b/>
+              </w:rPr>
+              <w:t>Wat kan beter?</w:t>
+            </w:r>
+          </w:p>
+          <w:p>
+            <w:pPr>
+              <w:rPr>
+                <w:b/>
+              </w:rPr>
+            </w:pPr>
+          </w:p>
+          <w:p>
+            <w:pPr>
+              <w:rPr>
+                <w:b/>
+              </w:rPr>
+            </w:pPr>
+            <w:r>
+              <w:rPr>
+                <w:b/>
+              </w:rPr>
+              <w:t>Het zou wat beter zijn als we op dezelfde tempo zouden werken. Het zou het samenwerken een stuk makkelijker maken.</w:t>
+            </w:r>
+          </w:p>
+          <w:p>
+            <w:pPr>
+              <w:rPr>
+                <w:b/>
+              </w:rPr>
+            </w:pPr>
+          </w:p>
+        </w:tc>
+      </w:tr>
+    </w:tbl>
+    <w:p>
+      <w:pPr>
+        <w:rPr>
+          <w:b/>
+        </w:rPr>
+      </w:pPr>
+    </w:p>
     <w:p>
       <w:pPr>
         <w:rPr>

</xml_diff>